<commit_message>
Add Assignment 5 Report
</commit_message>
<xml_diff>
--- a/ReportAssignment5.docx
+++ b/ReportAssignment5.docx
@@ -530,6 +530,39 @@
       </w:r>
       <w:r>
         <w:t xml:space="preserve">The major changes made to our application came when implementing our thread-safe patterns. The first patterns I added were the Monitor Object and guarded suspension. These two worked together </w:t>
+      </w:r>
+      <w:r>
+        <w:t xml:space="preserve">to block access to objects until other processes on that object had completed. Using notify, </w:t>
+      </w:r>
+      <w:proofErr w:type="spellStart"/>
+      <w:r>
+        <w:t>notifyall</w:t>
+      </w:r>
+      <w:proofErr w:type="spellEnd"/>
+      <w:r>
+        <w:t xml:space="preserve"> and wait on our methods were we able to add some synchronization to our functions. Implementing the Future pattern allowed us to ensure that in the future our task/result is ready. </w:t>
+      </w:r>
+      <w:r>
+        <w:t xml:space="preserve">The goal when using a thread-safe interface is to have publicly accessibly interface methods and private implementation methods. This will allow for easier acquisition and releasing of locks. </w:t>
+      </w:r>
+      <w:r>
+        <w:t xml:space="preserve">Finally, with the scoped locking pattern, we again use the Monitor Object pattern to ensure access to the critical section. We can use </w:t>
+      </w:r>
+      <w:proofErr w:type="spellStart"/>
+      <w:r>
+        <w:t>monitorenter</w:t>
+      </w:r>
+      <w:proofErr w:type="spellEnd"/>
+      <w:r>
+        <w:t xml:space="preserve"> and </w:t>
+      </w:r>
+      <w:proofErr w:type="spellStart"/>
+      <w:r>
+        <w:t>monitorexit</w:t>
+      </w:r>
+      <w:proofErr w:type="spellEnd"/>
+      <w:r>
+        <w:t xml:space="preserve"> for Scoped Locking. </w:t>
       </w:r>
       <w:bookmarkStart w:id="0" w:name="_GoBack"/>
       <w:bookmarkEnd w:id="0"/>
@@ -894,7 +927,13 @@
         <w:t xml:space="preserve"> allowing the process to run in the background. </w:t>
       </w:r>
       <w:r>
-        <w:t xml:space="preserve"> I have selected machine 10.234.136.57 as my server for this assignment. That machine will run my server side, while the five other machines will run the client side. </w:t>
+        <w:t xml:space="preserve"> I hav</w:t>
+      </w:r>
+      <w:r>
+        <w:t>e selected machine 10.234.136.55</w:t>
+      </w:r>
+      <w:r>
+        <w:t xml:space="preserve"> as my server for this assignment. That machine will run my server side, while the five other machines will run the client side. </w:t>
       </w:r>
     </w:p>
     <w:p/>
@@ -1205,47 +1244,15 @@
       <w:r>
         <w:t xml:space="preserve">The first client logs in as a customer and attempts to add an item and is blocked. The second client, also a customer, asks to browse items and is shown the items in the marketplace. The third client is a customer and tries to purchase an item and is asked what item they would like to purchase. The final two clients are administrators and try to remove and update items. They are allowed to proceed based on their role. </w:t>
       </w:r>
-    </w:p>
-    <w:p/>
-    <w:p/>
-    <w:p>
-      <w:pPr>
+      <w:r>
         <w:rPr>
           <w:sz w:val="32"/>
           <w:szCs w:val="32"/>
         </w:rPr>
-      </w:pPr>
-      <w:r>
-        <w:rPr>
-          <w:sz w:val="32"/>
-          <w:szCs w:val="32"/>
-        </w:rPr>
-        <w:t>Java RMI Findings</w:t>
-      </w:r>
-    </w:p>
-    <w:p>
-      <w:r>
-        <w:rPr>
-          <w:sz w:val="32"/>
-          <w:szCs w:val="32"/>
-        </w:rPr>
         <w:tab/>
       </w:r>
       <w:r>
-        <w:t xml:space="preserve">As we can see from the Activity Monitor, each client concurrently executed with only 1 thread. Whether it was the CPU or Memory, all six of the </w:t>
-      </w:r>
-      <w:proofErr w:type="spellStart"/>
-      <w:proofErr w:type="gramStart"/>
-      <w:r>
-        <w:t>ssh</w:t>
-      </w:r>
-      <w:proofErr w:type="spellEnd"/>
-      <w:proofErr w:type="gramEnd"/>
-      <w:r>
         <w:t xml:space="preserve"> </w:t>
-      </w:r>
-      <w:r>
-        <w:t xml:space="preserve">connections used only 1 thread. However, as stated in the definition, the RMI runtime makes no guarantees with respect to mapping remote object invocations to threads. If this is the case, it could be tricky for our Marketplace. If two clients desire the same item and close to the same time, it may be disastrous for the Marketplace. It could lead to the Marketplace “inventory” being unstable. </w:t>
       </w:r>
     </w:p>
     <w:p>

</xml_diff>